<commit_message>
V0R3: Validación de fechas
</commit_message>
<xml_diff>
--- a/JS en la Web Validación de Formularios y HTML5.docx
+++ b/JS en la Web Validación de Formularios y HTML5.docx
@@ -27,19 +27,221 @@
         <w:t>Conclusión 1:</w:t>
       </w:r>
       <w:r>
+        <w:t xml:space="preserve"> Validaciones con HTML</w:t>
+      </w:r>
+    </w:p>
+    <w:p>
+      <w:pPr>
+        <w:pStyle w:val="Prrafodelista"/>
+        <w:numPr>
+          <w:ilvl w:val="0"/>
+          <w:numId w:val="2"/>
+        </w:numPr>
+      </w:pPr>
+      <w:r>
+        <w:t xml:space="preserve">Hacer validación en el propio HTML utilizando los atributos </w:t>
+      </w:r>
+      <w:proofErr w:type="spellStart"/>
+      <w:r>
+        <w:t>required</w:t>
+      </w:r>
+      <w:proofErr w:type="spellEnd"/>
+      <w:r>
+        <w:t xml:space="preserve"> y </w:t>
+      </w:r>
+      <w:proofErr w:type="spellStart"/>
+      <w:r>
+        <w:t>type</w:t>
+      </w:r>
+      <w:proofErr w:type="spellEnd"/>
+      <w:r>
+        <w:t>.</w:t>
+      </w:r>
+    </w:p>
+    <w:p>
+      <w:pPr>
+        <w:pStyle w:val="Prrafodelista"/>
+        <w:numPr>
+          <w:ilvl w:val="0"/>
+          <w:numId w:val="2"/>
+        </w:numPr>
+      </w:pPr>
+      <w:r>
+        <w:t xml:space="preserve">Utilizar reglas del </w:t>
+      </w:r>
+      <w:proofErr w:type="spellStart"/>
+      <w:r>
+        <w:t>regex</w:t>
+      </w:r>
+      <w:proofErr w:type="spellEnd"/>
+      <w:r>
+        <w:t xml:space="preserve"> dentro del atributo </w:t>
+      </w:r>
+      <w:proofErr w:type="spellStart"/>
+      <w:r>
+        <w:t>pattern</w:t>
+      </w:r>
+      <w:proofErr w:type="spellEnd"/>
+      <w:r>
+        <w:t xml:space="preserve"> para validar el campo de contraseña.</w:t>
+      </w:r>
+    </w:p>
+    <w:p>
+      <w:pPr>
+        <w:pStyle w:val="Prrafodelista"/>
+        <w:numPr>
+          <w:ilvl w:val="0"/>
+          <w:numId w:val="2"/>
+        </w:numPr>
+      </w:pPr>
+      <w:r>
+        <w:t>Mandar un mensaje customizado de error en el navegador.</w:t>
+      </w:r>
+    </w:p>
+    <w:p>
+      <w:pPr>
+        <w:pStyle w:val="Ttulo2"/>
+        <w:numPr>
+          <w:ilvl w:val="0"/>
+          <w:numId w:val="1"/>
+        </w:numPr>
+      </w:pPr>
+      <w:r>
+        <w:t>Conclusión 2:</w:t>
+      </w:r>
+      <w:r>
         <w:t xml:space="preserve"> </w:t>
       </w:r>
       <w:r>
-        <w:t>Validaciones con HTML</w:t>
-      </w:r>
-    </w:p>
-    <w:p>
-      <w:pPr>
-        <w:pStyle w:val="Prrafodelista"/>
-        <w:numPr>
-          <w:ilvl w:val="0"/>
-          <w:numId w:val="2"/>
-        </w:numPr>
+        <w:rPr>
+          <w:u w:val="single"/>
+        </w:rPr>
+        <w:t>Validación de contraseña</w:t>
+      </w:r>
+    </w:p>
+    <w:p>
+      <w:pPr>
+        <w:pStyle w:val="Prrafodelista"/>
+        <w:numPr>
+          <w:ilvl w:val="0"/>
+          <w:numId w:val="2"/>
+        </w:numPr>
+      </w:pPr>
+      <w:r>
+        <w:t>Crear funciones para validaciones del formulario.</w:t>
+      </w:r>
+    </w:p>
+    <w:p>
+      <w:pPr>
+        <w:pStyle w:val="Prrafodelista"/>
+        <w:numPr>
+          <w:ilvl w:val="0"/>
+          <w:numId w:val="2"/>
+        </w:numPr>
+      </w:pPr>
+      <w:r>
+        <w:t>Definir mensajes customizados para validaciones fuera del HTML.</w:t>
+      </w:r>
+    </w:p>
+    <w:p>
+      <w:pPr>
+        <w:pStyle w:val="Prrafodelista"/>
+        <w:numPr>
+          <w:ilvl w:val="0"/>
+          <w:numId w:val="2"/>
+        </w:numPr>
+      </w:pPr>
+      <w:r>
+        <w:t xml:space="preserve">Utilizar data </w:t>
+      </w:r>
+      <w:proofErr w:type="spellStart"/>
+      <w:r>
+        <w:t>attributes</w:t>
+      </w:r>
+      <w:proofErr w:type="spellEnd"/>
+      <w:r>
+        <w:t xml:space="preserve"> para trabajar con JavaScript.</w:t>
+      </w:r>
+    </w:p>
+    <w:p>
+      <w:pPr>
+        <w:pStyle w:val="Prrafodelista"/>
+        <w:numPr>
+          <w:ilvl w:val="0"/>
+          <w:numId w:val="2"/>
+        </w:numPr>
+      </w:pPr>
+      <w:r>
+        <w:t>Dejar la función de validación más genérica para funcionar con cualquier input.</w:t>
+      </w:r>
+    </w:p>
+    <w:tbl>
+      <w:tblPr>
+        <w:tblStyle w:val="Tablaconcuadrcula"/>
+        <w:tblW w:w="0" w:type="auto"/>
+        <w:tblInd w:w="720" w:type="dxa"/>
+        <w:tblLook w:val="04A0" w:firstRow="1" w:lastRow="0" w:firstColumn="1" w:lastColumn="0" w:noHBand="0" w:noVBand="1"/>
+      </w:tblPr>
+      <w:tblGrid>
+        <w:gridCol w:w="3335"/>
+      </w:tblGrid>
+      <w:tr>
+        <w:tc>
+          <w:tcPr>
+            <w:tcW w:w="4055" w:type="dxa"/>
+          </w:tcPr>
+          <w:p>
+            <w:pPr>
+              <w:pStyle w:val="Prrafodelista"/>
+              <w:ind w:left="0"/>
+            </w:pPr>
+            <w:r>
+              <w:rPr>
+                <w:noProof/>
+              </w:rPr>
+              <w:drawing>
+                <wp:inline distT="0" distB="0" distL="0" distR="0" wp14:anchorId="38DC4042" wp14:editId="5E4F0897">
+                  <wp:extent cx="2010969" cy="1800225"/>
+                  <wp:effectExtent l="0" t="0" r="8890" b="0"/>
+                  <wp:docPr id="1" name="Imagen 1"/>
+                  <wp:cNvGraphicFramePr>
+                    <a:graphicFrameLocks xmlns:a="http://schemas.openxmlformats.org/drawingml/2006/main" noChangeAspect="1"/>
+                  </wp:cNvGraphicFramePr>
+                  <a:graphic xmlns:a="http://schemas.openxmlformats.org/drawingml/2006/main">
+                    <a:graphicData uri="http://schemas.openxmlformats.org/drawingml/2006/picture">
+                      <pic:pic xmlns:pic="http://schemas.openxmlformats.org/drawingml/2006/picture">
+                        <pic:nvPicPr>
+                          <pic:cNvPr id="1" name=""/>
+                          <pic:cNvPicPr/>
+                        </pic:nvPicPr>
+                        <pic:blipFill>
+                          <a:blip r:embed="rId5"/>
+                          <a:stretch>
+                            <a:fillRect/>
+                          </a:stretch>
+                        </pic:blipFill>
+                        <pic:spPr>
+                          <a:xfrm>
+                            <a:off x="0" y="0"/>
+                            <a:ext cx="2015530" cy="1804308"/>
+                          </a:xfrm>
+                          <a:prstGeom prst="rect">
+                            <a:avLst/>
+                          </a:prstGeom>
+                        </pic:spPr>
+                      </pic:pic>
+                    </a:graphicData>
+                  </a:graphic>
+                </wp:inline>
+              </w:drawing>
+            </w:r>
+          </w:p>
+        </w:tc>
+      </w:tr>
+    </w:tbl>
+    <w:p>
+      <w:pPr>
+        <w:pStyle w:val="Prrafodelista"/>
       </w:pPr>
     </w:p>
     <w:p>
@@ -51,13 +253,76 @@
         </w:numPr>
       </w:pPr>
       <w:r>
-        <w:t>Conclusión 2:</w:t>
+        <w:t>Conclusión 3:</w:t>
+      </w:r>
+      <w:r>
+        <w:t xml:space="preserve"> Validación de fechas</w:t>
+      </w:r>
+    </w:p>
+    <w:p>
+      <w:pPr>
+        <w:pStyle w:val="Prrafodelista"/>
+        <w:numPr>
+          <w:ilvl w:val="0"/>
+          <w:numId w:val="2"/>
+        </w:numPr>
+      </w:pPr>
+      <w:r>
+        <w:t>A validar fechas en nuestro formulario.</w:t>
+      </w:r>
+    </w:p>
+    <w:p>
+      <w:pPr>
+        <w:pStyle w:val="Prrafodelista"/>
+        <w:numPr>
+          <w:ilvl w:val="0"/>
+          <w:numId w:val="2"/>
+        </w:numPr>
+      </w:pPr>
+      <w:r>
+        <w:t>A utilizar expresiones regulares para mejorar la validación de nuestro formulario.</w:t>
+      </w:r>
+    </w:p>
+    <w:p>
+      <w:pPr>
+        <w:pStyle w:val="Ttulo2"/>
+        <w:numPr>
+          <w:ilvl w:val="0"/>
+          <w:numId w:val="1"/>
+        </w:numPr>
+      </w:pPr>
+      <w:r>
+        <w:t>Conclusión 4:</w:t>
+      </w:r>
+      <w:r>
+        <w:t xml:space="preserve"> Mensajes customizados</w:t>
+      </w:r>
+    </w:p>
+    <w:p>
+      <w:pPr>
+        <w:pStyle w:val="Prrafodelista"/>
+        <w:numPr>
+          <w:ilvl w:val="0"/>
+          <w:numId w:val="2"/>
+        </w:numPr>
+      </w:pPr>
+    </w:p>
+    <w:p>
+      <w:pPr>
+        <w:pStyle w:val="Ttulo2"/>
+        <w:numPr>
+          <w:ilvl w:val="0"/>
+          <w:numId w:val="1"/>
+        </w:numPr>
+      </w:pPr>
+      <w:r>
+        <w:t>Conclusión 5:</w:t>
       </w:r>
       <w:r>
         <w:t xml:space="preserve"> </w:t>
       </w:r>
       <w:r>
-        <w:t>Validación de contraseña</w:t>
+        <w:t>Completando el formulario</w:t>
       </w:r>
     </w:p>
     <w:p>
@@ -78,23 +343,52 @@
         </w:numPr>
       </w:pPr>
       <w:r>
-        <w:t>Conclusión 3:</w:t>
-      </w:r>
+        <w:t>Conclusión 6:</w:t>
+      </w:r>
+      <w:r>
+        <w:t xml:space="preserve"> Tu proyecto en línea</w:t>
+      </w:r>
+    </w:p>
+    <w:p>
+      <w:pPr>
+        <w:pStyle w:val="Prrafodelista"/>
+        <w:numPr>
+          <w:ilvl w:val="0"/>
+          <w:numId w:val="2"/>
+        </w:numPr>
+      </w:pPr>
+    </w:p>
+    <w:p>
+      <w:pPr>
+        <w:pStyle w:val="Ttulo2"/>
+        <w:numPr>
+          <w:ilvl w:val="0"/>
+          <w:numId w:val="1"/>
+        </w:numPr>
+      </w:pPr>
+      <w:r>
+        <w:t xml:space="preserve">Anexos: </w:t>
+      </w:r>
+    </w:p>
+    <w:p>
+      <w:pPr>
+        <w:pStyle w:val="Prrafodelista"/>
+        <w:numPr>
+          <w:ilvl w:val="0"/>
+          <w:numId w:val="2"/>
+        </w:numPr>
+      </w:pPr>
+      <w:hyperlink r:id="rId6" w:history="1">
+        <w:r>
+          <w:rPr>
+            <w:rStyle w:val="Hipervnculo"/>
+          </w:rPr>
+          <w:t>https://regexr.com/</w:t>
+        </w:r>
+      </w:hyperlink>
       <w:r>
         <w:t xml:space="preserve"> </w:t>
       </w:r>
-      <w:r>
-        <w:t>Validación de fechas</w:t>
-      </w:r>
-    </w:p>
-    <w:p>
-      <w:pPr>
-        <w:pStyle w:val="Prrafodelista"/>
-        <w:numPr>
-          <w:ilvl w:val="0"/>
-          <w:numId w:val="2"/>
-        </w:numPr>
-      </w:pPr>
     </w:p>
     <w:p>
       <w:pPr>
@@ -105,23 +399,289 @@
         </w:numPr>
       </w:pPr>
       <w:r>
-        <w:t>Conclusión 4:</w:t>
-      </w:r>
+        <w:t xml:space="preserve">Código: </w:t>
+      </w:r>
+    </w:p>
+    <w:p>
+      <w:pPr>
+        <w:pStyle w:val="Prrafodelista"/>
+        <w:numPr>
+          <w:ilvl w:val="0"/>
+          <w:numId w:val="2"/>
+        </w:numPr>
+      </w:pPr>
+      <w:proofErr w:type="spellStart"/>
+      <w:r>
+        <w:t>maxlength</w:t>
+      </w:r>
+      <w:proofErr w:type="spellEnd"/>
+      <w:r>
+        <w:t>="12"</w:t>
+      </w:r>
+    </w:p>
+    <w:p>
+      <w:pPr>
+        <w:pStyle w:val="Prrafodelista"/>
+        <w:numPr>
+          <w:ilvl w:val="0"/>
+          <w:numId w:val="2"/>
+        </w:numPr>
+      </w:pPr>
+      <w:proofErr w:type="spellStart"/>
+      <w:r>
+        <w:t>minlength</w:t>
+      </w:r>
+      <w:proofErr w:type="spellEnd"/>
+      <w:r>
+        <w:t>="6"</w:t>
+      </w:r>
+    </w:p>
+    <w:p>
+      <w:pPr>
+        <w:pStyle w:val="Prrafodelista"/>
+        <w:numPr>
+          <w:ilvl w:val="0"/>
+          <w:numId w:val="2"/>
+        </w:numPr>
+      </w:pPr>
+      <w:proofErr w:type="spellStart"/>
+      <w:r>
+        <w:t>type</w:t>
+      </w:r>
+      <w:proofErr w:type="spellEnd"/>
+      <w:r>
+        <w:t>="</w:t>
+      </w:r>
+      <w:proofErr w:type="spellStart"/>
+      <w:r>
+        <w:t>text</w:t>
+      </w:r>
+      <w:proofErr w:type="spellEnd"/>
+      <w:r>
+        <w:t>"</w:t>
+      </w:r>
+    </w:p>
+    <w:p>
+      <w:pPr>
+        <w:pStyle w:val="Prrafodelista"/>
+        <w:numPr>
+          <w:ilvl w:val="0"/>
+          <w:numId w:val="2"/>
+        </w:numPr>
+      </w:pPr>
+      <w:proofErr w:type="spellStart"/>
+      <w:r>
+        <w:t>required</w:t>
+      </w:r>
+      <w:proofErr w:type="spellEnd"/>
+    </w:p>
+    <w:p>
+      <w:pPr>
+        <w:pStyle w:val="Prrafodelista"/>
+        <w:numPr>
+          <w:ilvl w:val="0"/>
+          <w:numId w:val="2"/>
+        </w:numPr>
+      </w:pPr>
+      <w:proofErr w:type="spellStart"/>
+      <w:r>
+        <w:t>pattern</w:t>
+      </w:r>
+      <w:proofErr w:type="spellEnd"/>
+      <w:r>
+        <w:t xml:space="preserve"> (expresión regular)</w:t>
+      </w:r>
+    </w:p>
+    <w:p>
+      <w:pPr>
+        <w:pStyle w:val="Prrafodelista"/>
+        <w:numPr>
+          <w:ilvl w:val="0"/>
+          <w:numId w:val="2"/>
+        </w:numPr>
+      </w:pPr>
+      <w:proofErr w:type="spellStart"/>
+      <w:r>
+        <w:t>title</w:t>
+      </w:r>
+      <w:proofErr w:type="spellEnd"/>
+    </w:p>
+    <w:p>
+      <w:pPr>
+        <w:pStyle w:val="Prrafodelista"/>
+        <w:numPr>
+          <w:ilvl w:val="0"/>
+          <w:numId w:val="2"/>
+        </w:numPr>
+      </w:pPr>
       <w:r>
         <w:t xml:space="preserve"> </w:t>
       </w:r>
-      <w:r>
-        <w:t>Mensajes customizados</w:t>
-      </w:r>
-    </w:p>
-    <w:p>
-      <w:pPr>
-        <w:pStyle w:val="Prrafodelista"/>
-        <w:numPr>
-          <w:ilvl w:val="0"/>
-          <w:numId w:val="2"/>
-        </w:numPr>
-      </w:pPr>
+    </w:p>
+    <w:p>
+      <w:pPr>
+        <w:pStyle w:val="Prrafodelista"/>
+        <w:numPr>
+          <w:ilvl w:val="0"/>
+          <w:numId w:val="2"/>
+        </w:numPr>
+      </w:pPr>
+      <w:r>
+        <w:t>.</w:t>
+      </w:r>
+      <w:proofErr w:type="spellStart"/>
+      <w:r>
+        <w:t>addEventListener</w:t>
+      </w:r>
+      <w:proofErr w:type="spellEnd"/>
+    </w:p>
+    <w:p>
+      <w:pPr>
+        <w:pStyle w:val="Prrafodelista"/>
+        <w:numPr>
+          <w:ilvl w:val="0"/>
+          <w:numId w:val="2"/>
+        </w:numPr>
+      </w:pPr>
+      <w:r>
+        <w:t>new Date(</w:t>
+      </w:r>
+      <w:proofErr w:type="spellStart"/>
+      <w:r>
+        <w:t>input.value</w:t>
+      </w:r>
+      <w:proofErr w:type="spellEnd"/>
+      <w:r>
+        <w:t>);</w:t>
+      </w:r>
+    </w:p>
+    <w:p>
+      <w:pPr>
+        <w:pStyle w:val="Prrafodelista"/>
+        <w:numPr>
+          <w:ilvl w:val="0"/>
+          <w:numId w:val="2"/>
+        </w:numPr>
+      </w:pPr>
+      <w:r>
+        <w:t>.</w:t>
+      </w:r>
+      <w:proofErr w:type="spellStart"/>
+      <w:r>
+        <w:t>setCustomValidity</w:t>
+      </w:r>
+      <w:proofErr w:type="spellEnd"/>
+      <w:r>
+        <w:t>(mensaje);</w:t>
+      </w:r>
+    </w:p>
+    <w:p>
+      <w:pPr>
+        <w:pStyle w:val="Prrafodelista"/>
+        <w:numPr>
+          <w:ilvl w:val="0"/>
+          <w:numId w:val="2"/>
+        </w:numPr>
+      </w:pPr>
+      <w:proofErr w:type="spellStart"/>
+      <w:r>
+        <w:t>fecha.getUTCFullYear</w:t>
+      </w:r>
+      <w:proofErr w:type="spellEnd"/>
+      <w:r>
+        <w:t xml:space="preserve">() + 18, </w:t>
+      </w:r>
+    </w:p>
+    <w:p>
+      <w:pPr>
+        <w:pStyle w:val="Prrafodelista"/>
+        <w:numPr>
+          <w:ilvl w:val="0"/>
+          <w:numId w:val="2"/>
+        </w:numPr>
+      </w:pPr>
+      <w:r>
+        <w:t xml:space="preserve">        </w:t>
+      </w:r>
+      <w:proofErr w:type="spellStart"/>
+      <w:r>
+        <w:t>fecha.getUTCMonth</w:t>
+      </w:r>
+      <w:proofErr w:type="spellEnd"/>
+      <w:r>
+        <w:t xml:space="preserve">(), </w:t>
+      </w:r>
+    </w:p>
+    <w:p>
+      <w:pPr>
+        <w:pStyle w:val="Prrafodelista"/>
+        <w:numPr>
+          <w:ilvl w:val="0"/>
+          <w:numId w:val="2"/>
+        </w:numPr>
+      </w:pPr>
+      <w:r>
+        <w:t xml:space="preserve">        </w:t>
+      </w:r>
+      <w:proofErr w:type="spellStart"/>
+      <w:r>
+        <w:t>fecha.getUTCDate</w:t>
+      </w:r>
+      <w:proofErr w:type="spellEnd"/>
+      <w:r>
+        <w:t>());</w:t>
+      </w:r>
+    </w:p>
+    <w:p>
+      <w:pPr>
+        <w:pStyle w:val="Prrafodelista"/>
+        <w:numPr>
+          <w:ilvl w:val="0"/>
+          <w:numId w:val="2"/>
+        </w:numPr>
+      </w:pPr>
+      <w:proofErr w:type="spellStart"/>
+      <w:r>
+        <w:t>R</w:t>
+      </w:r>
+      <w:r>
+        <w:t>eturn</w:t>
+      </w:r>
+      <w:proofErr w:type="spellEnd"/>
+    </w:p>
+    <w:p>
+      <w:pPr>
+        <w:pStyle w:val="Prrafodelista"/>
+        <w:numPr>
+          <w:ilvl w:val="0"/>
+          <w:numId w:val="2"/>
+        </w:numPr>
+      </w:pPr>
+      <w:proofErr w:type="spellStart"/>
+      <w:r>
+        <w:t>E</w:t>
+      </w:r>
+      <w:r>
+        <w:t>xport</w:t>
+      </w:r>
+      <w:proofErr w:type="spellEnd"/>
+    </w:p>
+    <w:p>
+      <w:pPr>
+        <w:pStyle w:val="Prrafodelista"/>
+        <w:numPr>
+          <w:ilvl w:val="0"/>
+          <w:numId w:val="2"/>
+        </w:numPr>
+      </w:pPr>
+      <w:r>
+        <w:t>.</w:t>
+      </w:r>
+      <w:proofErr w:type="spellStart"/>
+      <w:r>
+        <w:t>dataset.tipo</w:t>
+      </w:r>
+      <w:proofErr w:type="spellEnd"/>
     </w:p>
     <w:p>
       <w:pPr>
@@ -132,106 +692,67 @@
         </w:numPr>
       </w:pPr>
       <w:r>
-        <w:t>Conclusión 5:</w:t>
-      </w:r>
-      <w:r>
+        <w:t>Vocabulario:</w:t>
+      </w:r>
+    </w:p>
+    <w:p>
+      <w:pPr>
+        <w:pStyle w:val="Prrafodelista"/>
+        <w:numPr>
+          <w:ilvl w:val="0"/>
+          <w:numId w:val="3"/>
+        </w:numPr>
+        <w:rPr>
+          <w:lang w:val="en-US"/>
+        </w:rPr>
+      </w:pPr>
+      <w:r>
+        <w:rPr>
+          <w:lang w:val="en-US"/>
+        </w:rPr>
+        <w:t xml:space="preserve">regex password: </w:t>
+      </w:r>
+      <w:hyperlink r:id="rId7" w:history="1">
+        <w:r>
+          <w:rPr>
+            <w:rStyle w:val="Hipervnculo"/>
+            <w:lang w:val="en-US"/>
+          </w:rPr>
+          <w:t>https://stackoverflow.com/questions/19605150/regex-for-password-must-contain-at-least-eight-characters-at-least-one-number-a</w:t>
+        </w:r>
+      </w:hyperlink>
+      <w:r>
+        <w:rPr>
+          <w:lang w:val="en-US"/>
+        </w:rPr>
         <w:t xml:space="preserve"> </w:t>
       </w:r>
-      <w:r>
-        <w:t>Completando el formulario</w:t>
-      </w:r>
-    </w:p>
-    <w:p>
-      <w:pPr>
-        <w:pStyle w:val="Prrafodelista"/>
-        <w:numPr>
-          <w:ilvl w:val="0"/>
-          <w:numId w:val="2"/>
-        </w:numPr>
-      </w:pPr>
-    </w:p>
-    <w:p>
-      <w:pPr>
-        <w:pStyle w:val="Ttulo2"/>
-        <w:numPr>
-          <w:ilvl w:val="0"/>
-          <w:numId w:val="1"/>
-        </w:numPr>
-      </w:pPr>
-      <w:r>
-        <w:t>Conclusión 6:</w:t>
-      </w:r>
-      <w:r>
-        <w:t xml:space="preserve"> </w:t>
-      </w:r>
-      <w:r>
-        <w:t>Tu proyecto en línea</w:t>
-      </w:r>
-    </w:p>
-    <w:p>
-      <w:pPr>
-        <w:pStyle w:val="Prrafodelista"/>
-        <w:numPr>
-          <w:ilvl w:val="0"/>
-          <w:numId w:val="2"/>
-        </w:numPr>
-      </w:pPr>
-    </w:p>
-    <w:p>
-      <w:pPr>
-        <w:pStyle w:val="Ttulo2"/>
-        <w:numPr>
-          <w:ilvl w:val="0"/>
-          <w:numId w:val="1"/>
-        </w:numPr>
-      </w:pPr>
-      <w:r>
-        <w:t xml:space="preserve">Anexos: </w:t>
-      </w:r>
-    </w:p>
-    <w:p>
-      <w:pPr>
-        <w:pStyle w:val="Prrafodelista"/>
-        <w:numPr>
-          <w:ilvl w:val="0"/>
-          <w:numId w:val="2"/>
-        </w:numPr>
-      </w:pPr>
-    </w:p>
-    <w:p>
-      <w:pPr>
-        <w:pStyle w:val="Ttulo2"/>
-        <w:numPr>
-          <w:ilvl w:val="0"/>
-          <w:numId w:val="1"/>
-        </w:numPr>
-      </w:pPr>
-      <w:r>
-        <w:t xml:space="preserve">Código: </w:t>
-      </w:r>
-    </w:p>
-    <w:p>
-      <w:pPr>
-        <w:pStyle w:val="Prrafodelista"/>
-        <w:numPr>
-          <w:ilvl w:val="0"/>
-          <w:numId w:val="2"/>
-        </w:numPr>
-      </w:pPr>
-    </w:p>
-    <w:p>
-      <w:pPr>
-        <w:pStyle w:val="Ttulo2"/>
-        <w:numPr>
-          <w:ilvl w:val="0"/>
-          <w:numId w:val="1"/>
-        </w:numPr>
-      </w:pPr>
-      <w:r>
-        <w:t>Vocabulario:</w:t>
-      </w:r>
-    </w:p>
-    <w:p/>
+    </w:p>
+    <w:p>
+      <w:pPr>
+        <w:pStyle w:val="Prrafodelista"/>
+        <w:numPr>
+          <w:ilvl w:val="0"/>
+          <w:numId w:val="3"/>
+        </w:numPr>
+        <w:rPr>
+          <w:lang w:val="en-US"/>
+        </w:rPr>
+      </w:pPr>
+      <w:r>
+        <w:rPr>
+          <w:lang w:val="en-US"/>
+        </w:rPr>
+        <w:t>Regex</w:t>
+      </w:r>
+    </w:p>
+    <w:p>
+      <w:pPr>
+        <w:rPr>
+          <w:lang w:val="en-US"/>
+        </w:rPr>
+      </w:pPr>
+    </w:p>
     <w:sectPr>
       <w:pgSz w:w="12240" w:h="15840"/>
       <w:pgMar w:top="1417" w:right="1701" w:bottom="1417" w:left="1701" w:header="708" w:footer="708" w:gutter="0"/>
@@ -245,6 +766,119 @@
 <file path=word/numbering.xml><?xml version="1.0" encoding="utf-8"?>
 <w:numbering xmlns:wpc="http://schemas.microsoft.com/office/word/2010/wordprocessingCanvas" xmlns:cx="http://schemas.microsoft.com/office/drawing/2014/chartex" xmlns:cx1="http://schemas.microsoft.com/office/drawing/2015/9/8/chartex" xmlns:cx2="http://schemas.microsoft.com/office/drawing/2015/10/21/chartex" xmlns:cx3="http://schemas.microsoft.com/office/drawing/2016/5/9/chartex" xmlns:cx4="http://schemas.microsoft.com/office/drawing/2016/5/10/chartex" xmlns:cx5="http://schemas.microsoft.com/office/drawing/2016/5/11/chartex" xmlns:cx6="http://schemas.microsoft.com/office/drawing/2016/5/12/chartex" xmlns:cx7="http://schemas.microsoft.com/office/drawing/2016/5/13/chartex" xmlns:cx8="http://schemas.microsoft.com/office/drawing/2016/5/14/chartex" xmlns:mc="http://schemas.openxmlformats.org/markup-compatibility/2006" xmlns:aink="http://schemas.microsoft.com/office/drawing/2016/ink" xmlns:am3d="http://schemas.microsoft.com/office/drawing/2017/model3d" xmlns:o="urn:schemas-microsoft-com:office:office" xmlns:oel="http://schemas.microsoft.com/office/2019/extlst" xmlns:r="http://schemas.openxmlformats.org/officeDocument/2006/relationships" xmlns:m="http://schemas.openxmlformats.org/officeDocument/2006/math" xmlns:v="urn:schemas-microsoft-com:vml" xmlns:wp14="http://schemas.microsoft.com/office/word/2010/wordprocessingDrawing" xmlns:wp="http://schemas.openxmlformats.org/drawingml/2006/wordprocessingDrawing" xmlns:w10="urn:schemas-microsoft-com:office:word" xmlns:w="http://schemas.openxmlformats.org/wordprocessingml/2006/main" xmlns:w14="http://schemas.microsoft.com/office/word/2010/wordml" xmlns:w15="http://schemas.microsoft.com/office/word/2012/wordml" xmlns:w16cex="http://schemas.microsoft.com/office/word/2018/wordml/cex" xmlns:w16cid="http://schemas.microsoft.com/office/word/2016/wordml/cid" xmlns:w16="http://schemas.microsoft.com/office/word/2018/wordml" xmlns:w16sdtdh="http://schemas.microsoft.com/office/word/2020/wordml/sdtdatahash" xmlns:w16se="http://schemas.microsoft.com/office/word/2015/wordml/symex" xmlns:wpg="http://schemas.microsoft.com/office/word/2010/wordprocessingGroup" xmlns:wpi="http://schemas.microsoft.com/office/word/2010/wordprocessingInk" xmlns:wne="http://schemas.microsoft.com/office/word/2006/wordml" xmlns:wps="http://schemas.microsoft.com/office/word/2010/wordprocessingShape" mc:Ignorable="w14 w15 w16se w16cid w16 w16cex w16sdtdh wp14">
   <w:abstractNum w:abstractNumId="0" w15:restartNumberingAfterBreak="0">
+    <w:nsid w:val="1C8E2F96"/>
+    <w:multiLevelType w:val="hybridMultilevel"/>
+    <w:tmpl w:val="9DA0A25C"/>
+    <w:lvl w:ilvl="0" w:tplc="340A0001">
+      <w:start w:val="1"/>
+      <w:numFmt w:val="bullet"/>
+      <w:lvlText w:val=""/>
+      <w:lvlJc w:val="left"/>
+      <w:pPr>
+        <w:ind w:left="720" w:hanging="360"/>
+      </w:pPr>
+      <w:rPr>
+        <w:rFonts w:ascii="Symbol" w:hAnsi="Symbol" w:hint="default"/>
+      </w:rPr>
+    </w:lvl>
+    <w:lvl w:ilvl="1" w:tplc="340A0003" w:tentative="1">
+      <w:start w:val="1"/>
+      <w:numFmt w:val="bullet"/>
+      <w:lvlText w:val="o"/>
+      <w:lvlJc w:val="left"/>
+      <w:pPr>
+        <w:ind w:left="1440" w:hanging="360"/>
+      </w:pPr>
+      <w:rPr>
+        <w:rFonts w:ascii="Courier New" w:hAnsi="Courier New" w:cs="Courier New" w:hint="default"/>
+      </w:rPr>
+    </w:lvl>
+    <w:lvl w:ilvl="2" w:tplc="340A0005" w:tentative="1">
+      <w:start w:val="1"/>
+      <w:numFmt w:val="bullet"/>
+      <w:lvlText w:val=""/>
+      <w:lvlJc w:val="left"/>
+      <w:pPr>
+        <w:ind w:left="2160" w:hanging="360"/>
+      </w:pPr>
+      <w:rPr>
+        <w:rFonts w:ascii="Wingdings" w:hAnsi="Wingdings" w:hint="default"/>
+      </w:rPr>
+    </w:lvl>
+    <w:lvl w:ilvl="3" w:tplc="340A0001" w:tentative="1">
+      <w:start w:val="1"/>
+      <w:numFmt w:val="bullet"/>
+      <w:lvlText w:val=""/>
+      <w:lvlJc w:val="left"/>
+      <w:pPr>
+        <w:ind w:left="2880" w:hanging="360"/>
+      </w:pPr>
+      <w:rPr>
+        <w:rFonts w:ascii="Symbol" w:hAnsi="Symbol" w:hint="default"/>
+      </w:rPr>
+    </w:lvl>
+    <w:lvl w:ilvl="4" w:tplc="340A0003" w:tentative="1">
+      <w:start w:val="1"/>
+      <w:numFmt w:val="bullet"/>
+      <w:lvlText w:val="o"/>
+      <w:lvlJc w:val="left"/>
+      <w:pPr>
+        <w:ind w:left="3600" w:hanging="360"/>
+      </w:pPr>
+      <w:rPr>
+        <w:rFonts w:ascii="Courier New" w:hAnsi="Courier New" w:cs="Courier New" w:hint="default"/>
+      </w:rPr>
+    </w:lvl>
+    <w:lvl w:ilvl="5" w:tplc="340A0005" w:tentative="1">
+      <w:start w:val="1"/>
+      <w:numFmt w:val="bullet"/>
+      <w:lvlText w:val=""/>
+      <w:lvlJc w:val="left"/>
+      <w:pPr>
+        <w:ind w:left="4320" w:hanging="360"/>
+      </w:pPr>
+      <w:rPr>
+        <w:rFonts w:ascii="Wingdings" w:hAnsi="Wingdings" w:hint="default"/>
+      </w:rPr>
+    </w:lvl>
+    <w:lvl w:ilvl="6" w:tplc="340A0001" w:tentative="1">
+      <w:start w:val="1"/>
+      <w:numFmt w:val="bullet"/>
+      <w:lvlText w:val=""/>
+      <w:lvlJc w:val="left"/>
+      <w:pPr>
+        <w:ind w:left="5040" w:hanging="360"/>
+      </w:pPr>
+      <w:rPr>
+        <w:rFonts w:ascii="Symbol" w:hAnsi="Symbol" w:hint="default"/>
+      </w:rPr>
+    </w:lvl>
+    <w:lvl w:ilvl="7" w:tplc="340A0003" w:tentative="1">
+      <w:start w:val="1"/>
+      <w:numFmt w:val="bullet"/>
+      <w:lvlText w:val="o"/>
+      <w:lvlJc w:val="left"/>
+      <w:pPr>
+        <w:ind w:left="5760" w:hanging="360"/>
+      </w:pPr>
+      <w:rPr>
+        <w:rFonts w:ascii="Courier New" w:hAnsi="Courier New" w:cs="Courier New" w:hint="default"/>
+      </w:rPr>
+    </w:lvl>
+    <w:lvl w:ilvl="8" w:tplc="340A0005" w:tentative="1">
+      <w:start w:val="1"/>
+      <w:numFmt w:val="bullet"/>
+      <w:lvlText w:val=""/>
+      <w:lvlJc w:val="left"/>
+      <w:pPr>
+        <w:ind w:left="6480" w:hanging="360"/>
+      </w:pPr>
+      <w:rPr>
+        <w:rFonts w:ascii="Wingdings" w:hAnsi="Wingdings" w:hint="default"/>
+      </w:rPr>
+    </w:lvl>
+  </w:abstractNum>
+  <w:abstractNum w:abstractNumId="1" w15:restartNumberingAfterBreak="0">
     <w:nsid w:val="75714B8C"/>
     <w:multiLevelType w:val="hybridMultilevel"/>
     <w:tmpl w:val="F5CAD34C"/>
@@ -357,7 +991,7 @@
       </w:rPr>
     </w:lvl>
   </w:abstractNum>
-  <w:abstractNum w:abstractNumId="1" w15:restartNumberingAfterBreak="0">
+  <w:abstractNum w:abstractNumId="2" w15:restartNumberingAfterBreak="0">
     <w:nsid w:val="772A61AF"/>
     <w:multiLevelType w:val="hybridMultilevel"/>
     <w:tmpl w:val="9564876A"/>
@@ -447,9 +1081,12 @@
     </w:lvl>
   </w:abstractNum>
   <w:num w:numId="1" w16cid:durableId="605768707">
+    <w:abstractNumId w:val="2"/>
+  </w:num>
+  <w:num w:numId="2" w16cid:durableId="212739804">
     <w:abstractNumId w:val="1"/>
   </w:num>
-  <w:num w:numId="2" w16cid:durableId="212739804">
+  <w:num w:numId="3" w16cid:durableId="348794896">
     <w:abstractNumId w:val="0"/>
   </w:num>
 </w:numbering>
@@ -975,6 +1612,48 @@
       <w:bCs/>
     </w:rPr>
   </w:style>
+  <w:style w:type="character" w:styleId="Hipervnculo">
+    <w:name w:val="Hyperlink"/>
+    <w:basedOn w:val="Fuentedeprrafopredeter"/>
+    <w:uiPriority w:val="99"/>
+    <w:unhideWhenUsed/>
+    <w:rsid w:val="00C223CC"/>
+    <w:rPr>
+      <w:color w:val="0563C1" w:themeColor="hyperlink"/>
+      <w:u w:val="single"/>
+    </w:rPr>
+  </w:style>
+  <w:style w:type="character" w:styleId="Mencinsinresolver">
+    <w:name w:val="Unresolved Mention"/>
+    <w:basedOn w:val="Fuentedeprrafopredeter"/>
+    <w:uiPriority w:val="99"/>
+    <w:semiHidden/>
+    <w:unhideWhenUsed/>
+    <w:rsid w:val="00C223CC"/>
+    <w:rPr>
+      <w:color w:val="605E5C"/>
+      <w:shd w:val="clear" w:color="auto" w:fill="E1DFDD"/>
+    </w:rPr>
+  </w:style>
+  <w:style w:type="table" w:styleId="Tablaconcuadrcula">
+    <w:name w:val="Table Grid"/>
+    <w:basedOn w:val="Tablanormal"/>
+    <w:uiPriority w:val="39"/>
+    <w:rsid w:val="0054311E"/>
+    <w:pPr>
+      <w:spacing w:after="0" w:line="240" w:lineRule="auto"/>
+    </w:pPr>
+    <w:tblPr>
+      <w:tblBorders>
+        <w:top w:val="single" w:sz="4" w:space="0" w:color="auto"/>
+        <w:left w:val="single" w:sz="4" w:space="0" w:color="auto"/>
+        <w:bottom w:val="single" w:sz="4" w:space="0" w:color="auto"/>
+        <w:right w:val="single" w:sz="4" w:space="0" w:color="auto"/>
+        <w:insideH w:val="single" w:sz="4" w:space="0" w:color="auto"/>
+        <w:insideV w:val="single" w:sz="4" w:space="0" w:color="auto"/>
+      </w:tblBorders>
+    </w:tblPr>
+  </w:style>
 </w:styles>
 </file>
 

</xml_diff>

<commit_message>
V0R6: Tu proyecto en linea
</commit_message>
<xml_diff>
--- a/JS en la Web Validación de Formularios y HTML5.docx
+++ b/JS en la Web Validación de Formularios y HTML5.docx
@@ -39,51 +39,19 @@
         </w:numPr>
       </w:pPr>
       <w:r>
-        <w:t xml:space="preserve">Hacer validación en el propio HTML utilizando los atributos </w:t>
-      </w:r>
-      <w:proofErr w:type="spellStart"/>
-      <w:r>
-        <w:t>required</w:t>
-      </w:r>
-      <w:proofErr w:type="spellEnd"/>
-      <w:r>
-        <w:t xml:space="preserve"> y </w:t>
-      </w:r>
-      <w:proofErr w:type="spellStart"/>
-      <w:r>
-        <w:t>type</w:t>
-      </w:r>
-      <w:proofErr w:type="spellEnd"/>
-      <w:r>
-        <w:t>.</w:t>
-      </w:r>
-    </w:p>
-    <w:p>
-      <w:pPr>
-        <w:pStyle w:val="Prrafodelista"/>
-        <w:numPr>
-          <w:ilvl w:val="0"/>
-          <w:numId w:val="2"/>
-        </w:numPr>
-      </w:pPr>
-      <w:r>
-        <w:t xml:space="preserve">Utilizar reglas del </w:t>
-      </w:r>
-      <w:proofErr w:type="spellStart"/>
-      <w:r>
-        <w:t>regex</w:t>
-      </w:r>
-      <w:proofErr w:type="spellEnd"/>
-      <w:r>
-        <w:t xml:space="preserve"> dentro del atributo </w:t>
-      </w:r>
-      <w:proofErr w:type="spellStart"/>
-      <w:r>
-        <w:t>pattern</w:t>
-      </w:r>
-      <w:proofErr w:type="spellEnd"/>
-      <w:r>
-        <w:t xml:space="preserve"> para validar el campo de contraseña.</w:t>
+        <w:t>Hacer validación en el propio HTML utilizando los atributos required y type.</w:t>
+      </w:r>
+    </w:p>
+    <w:p>
+      <w:pPr>
+        <w:pStyle w:val="Prrafodelista"/>
+        <w:numPr>
+          <w:ilvl w:val="0"/>
+          <w:numId w:val="2"/>
+        </w:numPr>
+      </w:pPr>
+      <w:r>
+        <w:t>Utilizar reglas del regex dentro del atributo pattern para validar el campo de contraseña.</w:t>
       </w:r>
     </w:p>
     <w:p>
@@ -152,15 +120,7 @@
         </w:numPr>
       </w:pPr>
       <w:r>
-        <w:t xml:space="preserve">Utilizar data </w:t>
-      </w:r>
-      <w:proofErr w:type="spellStart"/>
-      <w:r>
-        <w:t>attributes</w:t>
-      </w:r>
-      <w:proofErr w:type="spellEnd"/>
-      <w:r>
-        <w:t xml:space="preserve"> para trabajar con JavaScript.</w:t>
+        <w:t>Utilizar data attributes para trabajar con JavaScript.</w:t>
       </w:r>
     </w:p>
     <w:p>
@@ -307,38 +267,19 @@
         </w:numPr>
       </w:pPr>
       <w:r>
-        <w:t xml:space="preserve"> </w:t>
-      </w:r>
-      <w:r>
-        <w:t xml:space="preserve">A instalar y utilizar el plugin </w:t>
-      </w:r>
-      <w:proofErr w:type="spellStart"/>
-      <w:r>
-        <w:t>Liveserver</w:t>
-      </w:r>
-      <w:proofErr w:type="spellEnd"/>
-      <w:r>
-        <w:t>.</w:t>
-      </w:r>
-    </w:p>
-    <w:p>
-      <w:pPr>
-        <w:pStyle w:val="Prrafodelista"/>
-        <w:numPr>
-          <w:ilvl w:val="0"/>
-          <w:numId w:val="2"/>
-        </w:numPr>
-      </w:pPr>
-      <w:r>
-        <w:t>Como descargar y correr el Browser-</w:t>
-      </w:r>
-      <w:proofErr w:type="spellStart"/>
-      <w:r>
-        <w:t>Sync</w:t>
-      </w:r>
-      <w:proofErr w:type="spellEnd"/>
-      <w:r>
-        <w:t>.</w:t>
+        <w:t xml:space="preserve"> A instalar y utilizar el plugin Liveserver.</w:t>
+      </w:r>
+    </w:p>
+    <w:p>
+      <w:pPr>
+        <w:pStyle w:val="Prrafodelista"/>
+        <w:numPr>
+          <w:ilvl w:val="0"/>
+          <w:numId w:val="2"/>
+        </w:numPr>
+      </w:pPr>
+      <w:r>
+        <w:t>Como descargar y correr el Browser-Sync.</w:t>
       </w:r>
     </w:p>
     <w:p>
@@ -382,6 +323,9 @@
           </w:tcPr>
           <w:p>
             <w:r>
+              <w:rPr>
+                <w:noProof/>
+              </w:rPr>
               <w:drawing>
                 <wp:inline distT="0" distB="0" distL="0" distR="0" wp14:anchorId="4ADD1BE8" wp14:editId="1F8474C4">
                   <wp:extent cx="2581275" cy="1777365"/>
@@ -426,6 +370,9 @@
               </w:rPr>
             </w:pPr>
             <w:r>
+              <w:rPr>
+                <w:noProof/>
+              </w:rPr>
               <w:drawing>
                 <wp:inline distT="0" distB="0" distL="0" distR="0" wp14:anchorId="45FB2894" wp14:editId="4F509B5E">
                   <wp:extent cx="2581275" cy="2556510"/>
@@ -497,6 +444,9 @@
           <w:numId w:val="2"/>
         </w:numPr>
       </w:pPr>
+      <w:r>
+        <w:t>Como validar formularios.</w:t>
+      </w:r>
     </w:p>
     <w:p>
       <w:pPr>
@@ -521,6 +471,9 @@
           <w:numId w:val="2"/>
         </w:numPr>
       </w:pPr>
+      <w:r>
+        <w:t>A subir tu proyecto a producción.</w:t>
+      </w:r>
     </w:p>
     <w:p>
       <w:pPr>
@@ -563,334 +516,294 @@
         </w:numPr>
       </w:pPr>
       <w:r>
-        <w:t>Browser-</w:t>
-      </w:r>
-      <w:proofErr w:type="spellStart"/>
-      <w:r>
-        <w:t>sync</w:t>
-      </w:r>
-      <w:proofErr w:type="spellEnd"/>
+        <w:t>Browser-sync star -s -f . –directory (primero instalar browsersinc.io y luego e</w:t>
+      </w:r>
+      <w:r>
+        <w:t>scribir código en terminal para que funcione como live server)</w:t>
+      </w:r>
+    </w:p>
+    <w:p>
+      <w:pPr>
+        <w:pStyle w:val="Prrafodelista"/>
+        <w:numPr>
+          <w:ilvl w:val="0"/>
+          <w:numId w:val="2"/>
+        </w:numPr>
+      </w:pPr>
+      <w:r>
+        <w:t xml:space="preserve">Para que funcione maxlength y minlength es necesario dejar el </w:t>
+      </w:r>
+      <w:r>
+        <w:t>type="text"</w:t>
+      </w:r>
+    </w:p>
+    <w:p>
+      <w:pPr>
+        <w:pStyle w:val="Prrafodelista"/>
+        <w:numPr>
+          <w:ilvl w:val="0"/>
+          <w:numId w:val="2"/>
+        </w:numPr>
+      </w:pPr>
+      <w:r>
+        <w:t>Se puede hacer fork para hacer copia de repo en github</w:t>
+      </w:r>
+    </w:p>
+    <w:p>
+      <w:pPr>
+        <w:pStyle w:val="Ttulo2"/>
+        <w:numPr>
+          <w:ilvl w:val="0"/>
+          <w:numId w:val="1"/>
+        </w:numPr>
+      </w:pPr>
+      <w:r>
+        <w:lastRenderedPageBreak/>
+        <w:t xml:space="preserve">Código: </w:t>
+      </w:r>
+    </w:p>
+    <w:p>
+      <w:pPr>
+        <w:pStyle w:val="Prrafodelista"/>
+        <w:numPr>
+          <w:ilvl w:val="0"/>
+          <w:numId w:val="2"/>
+        </w:numPr>
+      </w:pPr>
+      <w:r>
+        <w:t>maxlength="12"</w:t>
+      </w:r>
+    </w:p>
+    <w:p>
+      <w:pPr>
+        <w:pStyle w:val="Prrafodelista"/>
+        <w:numPr>
+          <w:ilvl w:val="0"/>
+          <w:numId w:val="2"/>
+        </w:numPr>
+      </w:pPr>
+      <w:r>
+        <w:t>minlength="6"</w:t>
+      </w:r>
+    </w:p>
+    <w:p>
+      <w:pPr>
+        <w:pStyle w:val="Prrafodelista"/>
+        <w:numPr>
+          <w:ilvl w:val="0"/>
+          <w:numId w:val="2"/>
+        </w:numPr>
+      </w:pPr>
+      <w:r>
+        <w:t>type="text"</w:t>
+      </w:r>
+    </w:p>
+    <w:p>
+      <w:pPr>
+        <w:pStyle w:val="Prrafodelista"/>
+        <w:numPr>
+          <w:ilvl w:val="0"/>
+          <w:numId w:val="2"/>
+        </w:numPr>
+      </w:pPr>
+      <w:r>
+        <w:t>required</w:t>
+      </w:r>
+    </w:p>
+    <w:p>
+      <w:pPr>
+        <w:pStyle w:val="Prrafodelista"/>
+        <w:numPr>
+          <w:ilvl w:val="0"/>
+          <w:numId w:val="2"/>
+        </w:numPr>
+      </w:pPr>
+      <w:r>
+        <w:t>pattern (expresión regular)</w:t>
+      </w:r>
+    </w:p>
+    <w:p>
+      <w:pPr>
+        <w:pStyle w:val="Prrafodelista"/>
+        <w:numPr>
+          <w:ilvl w:val="0"/>
+          <w:numId w:val="2"/>
+        </w:numPr>
+      </w:pPr>
+      <w:r>
+        <w:t>title</w:t>
+      </w:r>
+    </w:p>
+    <w:p>
+      <w:pPr>
+        <w:pStyle w:val="Prrafodelista"/>
+        <w:numPr>
+          <w:ilvl w:val="0"/>
+          <w:numId w:val="2"/>
+        </w:numPr>
+      </w:pPr>
+      <w:r>
+        <w:t>pattern="\d{10}"</w:t>
+      </w:r>
+    </w:p>
+    <w:p>
+      <w:pPr>
+        <w:pStyle w:val="Prrafodelista"/>
+        <w:numPr>
+          <w:ilvl w:val="0"/>
+          <w:numId w:val="2"/>
+        </w:numPr>
+      </w:pPr>
+      <w:r>
+        <w:t xml:space="preserve">required </w:t>
+      </w:r>
+    </w:p>
+    <w:p>
+      <w:pPr>
+        <w:pStyle w:val="Prrafodelista"/>
+        <w:numPr>
+          <w:ilvl w:val="0"/>
+          <w:numId w:val="2"/>
+        </w:numPr>
+      </w:pPr>
+      <w:r>
+        <w:t xml:space="preserve">minlength="10" </w:t>
+      </w:r>
+    </w:p>
+    <w:p>
+      <w:pPr>
+        <w:pStyle w:val="Prrafodelista"/>
+        <w:numPr>
+          <w:ilvl w:val="0"/>
+          <w:numId w:val="2"/>
+        </w:numPr>
+      </w:pPr>
+      <w:r>
+        <w:t>maxlength="10"</w:t>
+      </w:r>
+    </w:p>
+    <w:p>
+      <w:pPr>
+        <w:pStyle w:val="Prrafodelista"/>
+        <w:numPr>
+          <w:ilvl w:val="0"/>
+          <w:numId w:val="2"/>
+        </w:numPr>
+      </w:pPr>
       <w:r>
         <w:t xml:space="preserve"> </w:t>
       </w:r>
-      <w:proofErr w:type="spellStart"/>
-      <w:r>
-        <w:t>star</w:t>
-      </w:r>
-      <w:proofErr w:type="spellEnd"/>
-      <w:r>
-        <w:t xml:space="preserve"> -s -f . –</w:t>
-      </w:r>
-      <w:proofErr w:type="spellStart"/>
-      <w:r>
-        <w:t>directory</w:t>
-      </w:r>
-      <w:proofErr w:type="spellEnd"/>
-      <w:r>
-        <w:t xml:space="preserve"> (primero instalar browsersinc.io y luego e</w:t>
-      </w:r>
-      <w:r>
-        <w:t xml:space="preserve">scribir código en terminal para que funcione como </w:t>
-      </w:r>
-      <w:proofErr w:type="spellStart"/>
-      <w:r>
-        <w:t>live</w:t>
-      </w:r>
-      <w:proofErr w:type="spellEnd"/>
-      <w:r>
-        <w:t xml:space="preserve"> server)</w:t>
-      </w:r>
-    </w:p>
-    <w:p>
-      <w:pPr>
-        <w:pStyle w:val="Ttulo2"/>
-        <w:numPr>
-          <w:ilvl w:val="0"/>
-          <w:numId w:val="1"/>
-        </w:numPr>
-      </w:pPr>
-      <w:r>
-        <w:t xml:space="preserve">Código: </w:t>
-      </w:r>
-    </w:p>
-    <w:p>
-      <w:pPr>
-        <w:pStyle w:val="Prrafodelista"/>
-        <w:numPr>
-          <w:ilvl w:val="0"/>
-          <w:numId w:val="2"/>
-        </w:numPr>
-      </w:pPr>
-      <w:proofErr w:type="spellStart"/>
-      <w:r>
-        <w:t>maxlength</w:t>
-      </w:r>
-      <w:proofErr w:type="spellEnd"/>
-      <w:r>
-        <w:t>="12"</w:t>
-      </w:r>
-    </w:p>
-    <w:p>
-      <w:pPr>
-        <w:pStyle w:val="Prrafodelista"/>
-        <w:numPr>
-          <w:ilvl w:val="0"/>
-          <w:numId w:val="2"/>
-        </w:numPr>
-      </w:pPr>
-      <w:proofErr w:type="spellStart"/>
-      <w:r>
-        <w:t>minlength</w:t>
-      </w:r>
-      <w:proofErr w:type="spellEnd"/>
-      <w:r>
-        <w:t>="6"</w:t>
-      </w:r>
-    </w:p>
-    <w:p>
-      <w:pPr>
-        <w:pStyle w:val="Prrafodelista"/>
-        <w:numPr>
-          <w:ilvl w:val="0"/>
-          <w:numId w:val="2"/>
-        </w:numPr>
-      </w:pPr>
-      <w:proofErr w:type="spellStart"/>
-      <w:r>
-        <w:t>type</w:t>
-      </w:r>
-      <w:proofErr w:type="spellEnd"/>
-      <w:r>
-        <w:t>="</w:t>
-      </w:r>
-      <w:proofErr w:type="spellStart"/>
-      <w:r>
-        <w:t>text</w:t>
-      </w:r>
-      <w:proofErr w:type="spellEnd"/>
-      <w:r>
-        <w:t>"</w:t>
-      </w:r>
-    </w:p>
-    <w:p>
-      <w:pPr>
-        <w:pStyle w:val="Prrafodelista"/>
-        <w:numPr>
-          <w:ilvl w:val="0"/>
-          <w:numId w:val="2"/>
-        </w:numPr>
-      </w:pPr>
-      <w:proofErr w:type="spellStart"/>
-      <w:r>
-        <w:t>required</w:t>
-      </w:r>
-      <w:proofErr w:type="spellEnd"/>
-    </w:p>
-    <w:p>
-      <w:pPr>
-        <w:pStyle w:val="Prrafodelista"/>
-        <w:numPr>
-          <w:ilvl w:val="0"/>
-          <w:numId w:val="2"/>
-        </w:numPr>
-      </w:pPr>
-      <w:proofErr w:type="spellStart"/>
-      <w:r>
-        <w:t>pattern</w:t>
-      </w:r>
-      <w:proofErr w:type="spellEnd"/>
-      <w:r>
-        <w:t xml:space="preserve"> (expresión regular)</w:t>
-      </w:r>
-    </w:p>
-    <w:p>
-      <w:pPr>
-        <w:pStyle w:val="Prrafodelista"/>
-        <w:numPr>
-          <w:ilvl w:val="0"/>
-          <w:numId w:val="2"/>
-        </w:numPr>
-      </w:pPr>
-      <w:proofErr w:type="spellStart"/>
-      <w:r>
-        <w:lastRenderedPageBreak/>
-        <w:t>title</w:t>
-      </w:r>
-      <w:proofErr w:type="spellEnd"/>
-    </w:p>
-    <w:p>
-      <w:pPr>
-        <w:pStyle w:val="Prrafodelista"/>
-        <w:numPr>
-          <w:ilvl w:val="0"/>
-          <w:numId w:val="2"/>
-        </w:numPr>
-      </w:pPr>
-      <w:r>
-        <w:t xml:space="preserve"> </w:t>
-      </w:r>
-    </w:p>
-    <w:p>
-      <w:pPr>
-        <w:pStyle w:val="Prrafodelista"/>
-        <w:numPr>
-          <w:ilvl w:val="0"/>
-          <w:numId w:val="2"/>
-        </w:numPr>
-      </w:pPr>
-      <w:r>
-        <w:t>.</w:t>
-      </w:r>
-      <w:proofErr w:type="spellStart"/>
-      <w:r>
-        <w:t>addEventListener</w:t>
-      </w:r>
-      <w:proofErr w:type="spellEnd"/>
-    </w:p>
-    <w:p>
-      <w:pPr>
-        <w:pStyle w:val="Prrafodelista"/>
-        <w:numPr>
-          <w:ilvl w:val="0"/>
-          <w:numId w:val="2"/>
-        </w:numPr>
-      </w:pPr>
-      <w:r>
-        <w:t>new Date(</w:t>
-      </w:r>
-      <w:proofErr w:type="spellStart"/>
-      <w:r>
-        <w:t>input.value</w:t>
-      </w:r>
-      <w:proofErr w:type="spellEnd"/>
-      <w:r>
-        <w:t>);</w:t>
-      </w:r>
-    </w:p>
-    <w:p>
-      <w:pPr>
-        <w:pStyle w:val="Prrafodelista"/>
-        <w:numPr>
-          <w:ilvl w:val="0"/>
-          <w:numId w:val="2"/>
-        </w:numPr>
-      </w:pPr>
-      <w:r>
-        <w:t>.</w:t>
-      </w:r>
-      <w:proofErr w:type="spellStart"/>
-      <w:r>
-        <w:t>setCustomValidity</w:t>
-      </w:r>
-      <w:proofErr w:type="spellEnd"/>
-      <w:r>
-        <w:t>(mensaje);</w:t>
-      </w:r>
-    </w:p>
-    <w:p>
-      <w:pPr>
-        <w:pStyle w:val="Prrafodelista"/>
-        <w:numPr>
-          <w:ilvl w:val="0"/>
-          <w:numId w:val="2"/>
-        </w:numPr>
-      </w:pPr>
-      <w:proofErr w:type="spellStart"/>
-      <w:r>
-        <w:t>fecha.getUTCFullYear</w:t>
-      </w:r>
-      <w:proofErr w:type="spellEnd"/>
-      <w:r>
-        <w:t xml:space="preserve">() + 18, </w:t>
-      </w:r>
-    </w:p>
-    <w:p>
-      <w:pPr>
-        <w:pStyle w:val="Prrafodelista"/>
-        <w:numPr>
-          <w:ilvl w:val="0"/>
-          <w:numId w:val="2"/>
-        </w:numPr>
-      </w:pPr>
-      <w:r>
-        <w:t xml:space="preserve">        </w:t>
-      </w:r>
-      <w:proofErr w:type="spellStart"/>
-      <w:r>
-        <w:t>fecha.getUTCMonth</w:t>
-      </w:r>
-      <w:proofErr w:type="spellEnd"/>
-      <w:r>
-        <w:t xml:space="preserve">(), </w:t>
-      </w:r>
-    </w:p>
-    <w:p>
-      <w:pPr>
-        <w:pStyle w:val="Prrafodelista"/>
-        <w:numPr>
-          <w:ilvl w:val="0"/>
-          <w:numId w:val="2"/>
-        </w:numPr>
-      </w:pPr>
-      <w:r>
-        <w:t xml:space="preserve">        </w:t>
-      </w:r>
-      <w:proofErr w:type="spellStart"/>
-      <w:r>
-        <w:t>fecha.getUTCDate</w:t>
-      </w:r>
-      <w:proofErr w:type="spellEnd"/>
-      <w:r>
-        <w:t>());</w:t>
-      </w:r>
-    </w:p>
-    <w:p>
-      <w:pPr>
-        <w:pStyle w:val="Prrafodelista"/>
-        <w:numPr>
-          <w:ilvl w:val="0"/>
-          <w:numId w:val="2"/>
-        </w:numPr>
-      </w:pPr>
-      <w:proofErr w:type="spellStart"/>
+    </w:p>
+    <w:p>
+      <w:pPr>
+        <w:pStyle w:val="Prrafodelista"/>
+        <w:numPr>
+          <w:ilvl w:val="0"/>
+          <w:numId w:val="2"/>
+        </w:numPr>
+      </w:pPr>
+      <w:r>
+        <w:t>.addEventListener</w:t>
+      </w:r>
+    </w:p>
+    <w:p>
+      <w:pPr>
+        <w:pStyle w:val="Prrafodelista"/>
+        <w:numPr>
+          <w:ilvl w:val="0"/>
+          <w:numId w:val="2"/>
+        </w:numPr>
+      </w:pPr>
+      <w:r>
+        <w:t>new Date(input.value);</w:t>
+      </w:r>
+    </w:p>
+    <w:p>
+      <w:pPr>
+        <w:pStyle w:val="Prrafodelista"/>
+        <w:numPr>
+          <w:ilvl w:val="0"/>
+          <w:numId w:val="2"/>
+        </w:numPr>
+      </w:pPr>
+      <w:r>
+        <w:t>.setCustomValidity(mensaje);</w:t>
+      </w:r>
+    </w:p>
+    <w:p>
+      <w:pPr>
+        <w:pStyle w:val="Prrafodelista"/>
+        <w:numPr>
+          <w:ilvl w:val="0"/>
+          <w:numId w:val="2"/>
+        </w:numPr>
+      </w:pPr>
+      <w:r>
+        <w:t xml:space="preserve">fecha.getUTCFullYear() + 18, </w:t>
+      </w:r>
+    </w:p>
+    <w:p>
+      <w:pPr>
+        <w:pStyle w:val="Prrafodelista"/>
+        <w:numPr>
+          <w:ilvl w:val="0"/>
+          <w:numId w:val="2"/>
+        </w:numPr>
+      </w:pPr>
+      <w:r>
+        <w:t xml:space="preserve">        fecha.getUTCMonth(), </w:t>
+      </w:r>
+    </w:p>
+    <w:p>
+      <w:pPr>
+        <w:pStyle w:val="Prrafodelista"/>
+        <w:numPr>
+          <w:ilvl w:val="0"/>
+          <w:numId w:val="2"/>
+        </w:numPr>
+      </w:pPr>
+      <w:r>
+        <w:t xml:space="preserve">        fecha.getUTCDate());</w:t>
+      </w:r>
+    </w:p>
+    <w:p>
+      <w:pPr>
+        <w:pStyle w:val="Prrafodelista"/>
+        <w:numPr>
+          <w:ilvl w:val="0"/>
+          <w:numId w:val="2"/>
+        </w:numPr>
+      </w:pPr>
       <w:r>
         <w:t>R</w:t>
       </w:r>
       <w:r>
         <w:t>eturn</w:t>
       </w:r>
-      <w:proofErr w:type="spellEnd"/>
-    </w:p>
-    <w:p>
-      <w:pPr>
-        <w:pStyle w:val="Prrafodelista"/>
-        <w:numPr>
-          <w:ilvl w:val="0"/>
-          <w:numId w:val="2"/>
-        </w:numPr>
-      </w:pPr>
-      <w:proofErr w:type="spellStart"/>
+    </w:p>
+    <w:p>
+      <w:pPr>
+        <w:pStyle w:val="Prrafodelista"/>
+        <w:numPr>
+          <w:ilvl w:val="0"/>
+          <w:numId w:val="2"/>
+        </w:numPr>
+      </w:pPr>
       <w:r>
         <w:t>Export</w:t>
       </w:r>
-      <w:proofErr w:type="spellEnd"/>
-    </w:p>
-    <w:p>
-      <w:pPr>
-        <w:pStyle w:val="Prrafodelista"/>
-        <w:numPr>
-          <w:ilvl w:val="0"/>
-          <w:numId w:val="2"/>
-        </w:numPr>
-      </w:pPr>
-      <w:r>
-        <w:t>.</w:t>
-      </w:r>
-      <w:proofErr w:type="spellStart"/>
-      <w:r>
-        <w:t>dataset.tipo</w:t>
-      </w:r>
-      <w:proofErr w:type="spellEnd"/>
+    </w:p>
+    <w:p>
+      <w:pPr>
+        <w:pStyle w:val="Prrafodelista"/>
+        <w:numPr>
+          <w:ilvl w:val="0"/>
+          <w:numId w:val="2"/>
+        </w:numPr>
+      </w:pPr>
+      <w:r>
+        <w:t>.dataset.tipo</w:t>
+      </w:r>
     </w:p>
     <w:p>
       <w:pPr>

</xml_diff>